<commit_message>
Made a todo list of things to be done for next iteration.
</commit_message>
<xml_diff>
--- a/project5report.docx
+++ b/project5report.docx
@@ -89,63 +89,118 @@
         <w:jc w:val="center"/>
         <w:rPr>
           <w:rFonts w:ascii="Calibri Light" w:hAnsi="Calibri Light" w:cs="Calibri Light"/>
+          <w:sz w:val="72"/>
+          <w:szCs w:val="72"/>
+        </w:rPr>
+      </w:pPr>
+      <w:r>
+        <w:rPr>
+          <w:rFonts w:ascii="Calibri Light" w:hAnsi="Calibri Light" w:cs="Calibri Light"/>
+          <w:sz w:val="72"/>
+          <w:szCs w:val="72"/>
+        </w:rPr>
+        <w:t>Group 6</w:t>
+      </w:r>
+    </w:p>
+    <w:p>
+      <w:pPr>
+        <w:jc w:val="center"/>
+        <w:rPr>
+          <w:rFonts w:ascii="Calibri Light" w:hAnsi="Calibri Light" w:cs="Calibri Light"/>
           <w:sz w:val="56"/>
           <w:szCs w:val="56"/>
         </w:rPr>
       </w:pPr>
-    </w:p>
-    <w:p>
-      <w:pPr>
-        <w:jc w:val="center"/>
+      <w:r>
         <w:rPr>
           <w:rFonts w:ascii="Calibri Light" w:hAnsi="Calibri Light" w:cs="Calibri Light"/>
           <w:sz w:val="56"/>
           <w:szCs w:val="56"/>
         </w:rPr>
-      </w:pPr>
-      <w:r>
+        <w:t xml:space="preserve">Anna Tang </w:t>
+      </w:r>
+    </w:p>
+    <w:p>
+      <w:pPr>
+        <w:jc w:val="center"/>
         <w:rPr>
           <w:rFonts w:ascii="Calibri Light" w:hAnsi="Calibri Light" w:cs="Calibri Light"/>
           <w:sz w:val="56"/>
           <w:szCs w:val="56"/>
         </w:rPr>
-        <w:t>Date: 2020-05-0</w:t>
-      </w:r>
-      <w:r>
-        <w:rPr>
-          <w:rFonts w:ascii="Calibri Light" w:hAnsi="Calibri Light" w:cs="Calibri Light"/>
+      </w:pPr>
+      <w:r>
+        <w:rPr>
+          <w:rFonts w:ascii="Calibri Light" w:hAnsi="Calibri Light" w:cs="Calibri Light" w:hint="eastAsia"/>
           <w:sz w:val="56"/>
           <w:szCs w:val="56"/>
         </w:rPr>
-        <w:t>4</w:t>
+        <w:t>付博</w:t>
       </w:r>
     </w:p>
     <w:p>
       <w:pPr>
         <w:jc w:val="center"/>
         <w:rPr>
+          <w:rFonts w:ascii="Calibri Light" w:hAnsi="Calibri Light" w:cs="Calibri Light"/>
           <w:sz w:val="56"/>
           <w:szCs w:val="56"/>
         </w:rPr>
       </w:pPr>
-    </w:p>
-    <w:p>
-      <w:pPr>
-        <w:jc w:val="center"/>
-        <w:rPr>
+      <w:r>
+        <w:rPr>
+          <w:rFonts w:ascii="Calibri Light" w:hAnsi="Calibri Light" w:cs="Calibri Light"/>
           <w:sz w:val="56"/>
           <w:szCs w:val="56"/>
         </w:rPr>
-      </w:pPr>
-    </w:p>
-    <w:p>
-      <w:pPr>
-        <w:jc w:val="center"/>
-        <w:rPr>
+        <w:t xml:space="preserve">Joshua </w:t>
+      </w:r>
+      <w:proofErr w:type="spellStart"/>
+      <w:r>
+        <w:rPr>
+          <w:rFonts w:ascii="Calibri Light" w:hAnsi="Calibri Light" w:cs="Calibri Light"/>
           <w:sz w:val="56"/>
           <w:szCs w:val="56"/>
         </w:rPr>
-      </w:pPr>
+        <w:t>Malmberg</w:t>
+      </w:r>
+      <w:proofErr w:type="spellEnd"/>
+    </w:p>
+    <w:p>
+      <w:pPr>
+        <w:jc w:val="center"/>
+        <w:rPr>
+          <w:rFonts w:ascii="Calibri Light" w:hAnsi="Calibri Light" w:cs="Calibri Light"/>
+          <w:sz w:val="56"/>
+          <w:szCs w:val="56"/>
+        </w:rPr>
+      </w:pPr>
+    </w:p>
+    <w:p>
+      <w:pPr>
+        <w:jc w:val="center"/>
+        <w:rPr>
+          <w:rFonts w:ascii="Calibri Light" w:hAnsi="Calibri Light" w:cs="Calibri Light"/>
+          <w:sz w:val="56"/>
+          <w:szCs w:val="56"/>
+        </w:rPr>
+      </w:pPr>
+      <w:r>
+        <w:rPr>
+          <w:rFonts w:ascii="Calibri Light" w:hAnsi="Calibri Light" w:cs="Calibri Light"/>
+          <w:sz w:val="56"/>
+          <w:szCs w:val="56"/>
+        </w:rPr>
+        <w:t>Date: 2020-05-0</w:t>
+      </w:r>
+      <w:r>
+        <w:rPr>
+          <w:rFonts w:ascii="Calibri Light" w:hAnsi="Calibri Light" w:cs="Calibri Light"/>
+          <w:sz w:val="56"/>
+          <w:szCs w:val="56"/>
+        </w:rPr>
+        <w:t>8</w:t>
+      </w:r>
     </w:p>
     <w:p>
       <w:pPr>
@@ -166,13 +221,6 @@
           <w:szCs w:val="32"/>
         </w:rPr>
       </w:pPr>
-      <w:r>
-        <w:rPr>
-          <w:rStyle w:val="Emphasis"/>
-          <w:color w:val="000000" w:themeColor="text1"/>
-        </w:rPr>
-        <w:br w:type="page"/>
-      </w:r>
     </w:p>
     <w:p>
       <w:pPr>
@@ -22556,19 +22604,64 @@
         <w:spacing w:before="240" w:line="240" w:lineRule="auto"/>
         <w:rPr>
           <w:rFonts w:ascii="Calibri Light" w:hAnsi="Calibri Light" w:cs="Calibri Light"/>
+          <w:color w:val="000000" w:themeColor="text1"/>
+        </w:rPr>
+      </w:pPr>
+      <w:r>
+        <w:rPr>
           <w:b/>
           <w:bCs/>
           <w:color w:val="000000" w:themeColor="text1"/>
         </w:rPr>
-      </w:pPr>
-      <w:r>
-        <w:rPr>
+        <w:tab/>
+      </w:r>
+      <w:r>
+        <w:rPr>
+          <w:rFonts w:ascii="Calibri Light" w:hAnsi="Calibri Light" w:cs="Calibri Light"/>
+          <w:b/>
+          <w:bCs/>
+          <w:i/>
+          <w:iCs/>
+          <w:color w:val="000000" w:themeColor="text1"/>
+        </w:rPr>
+        <w:t>Programmer</w:t>
+      </w:r>
+      <w:r>
+        <w:rPr>
+          <w:rFonts w:ascii="Calibri Light" w:hAnsi="Calibri Light" w:cs="Calibri Light"/>
+          <w:i/>
+          <w:iCs/>
+          <w:color w:val="000000" w:themeColor="text1"/>
+        </w:rPr>
+        <w:t>:</w:t>
+      </w:r>
+      <w:r>
+        <w:rPr>
+          <w:rFonts w:ascii="Calibri Light" w:hAnsi="Calibri Light" w:cs="Calibri Light"/>
+          <w:color w:val="000000" w:themeColor="text1"/>
+        </w:rPr>
+        <w:t xml:space="preserve"> Joshua </w:t>
+      </w:r>
+      <w:proofErr w:type="spellStart"/>
+      <w:r>
+        <w:rPr>
+          <w:rFonts w:ascii="Calibri Light" w:hAnsi="Calibri Light" w:cs="Calibri Light"/>
+          <w:color w:val="000000" w:themeColor="text1"/>
+        </w:rPr>
+        <w:t>Malmberg</w:t>
+      </w:r>
+      <w:proofErr w:type="spellEnd"/>
+    </w:p>
+    <w:p>
+      <w:pPr>
+        <w:spacing w:before="240" w:line="240" w:lineRule="auto"/>
+        <w:rPr>
+          <w:rFonts w:ascii="Calibri Light" w:hAnsi="Calibri Light" w:cs="Calibri Light"/>
           <w:b/>
           <w:bCs/>
           <w:color w:val="000000" w:themeColor="text1"/>
         </w:rPr>
-        <w:tab/>
-      </w:r>
+      </w:pPr>
       <w:r>
         <w:rPr>
           <w:rFonts w:ascii="Calibri Light" w:hAnsi="Calibri Light" w:cs="Calibri Light"/>
@@ -22576,18 +22669,43 @@
           <w:bCs/>
           <w:color w:val="000000" w:themeColor="text1"/>
         </w:rPr>
-        <w:t>Programmer:</w:t>
-      </w:r>
-    </w:p>
-    <w:p>
-      <w:pPr>
-        <w:spacing w:before="240" w:line="240" w:lineRule="auto"/>
+        <w:tab/>
+      </w:r>
+      <w:r>
+        <w:rPr>
+          <w:rFonts w:ascii="Calibri Light" w:hAnsi="Calibri Light" w:cs="Calibri Light"/>
+          <w:b/>
+          <w:bCs/>
+          <w:i/>
+          <w:iCs/>
+          <w:color w:val="000000" w:themeColor="text1"/>
+        </w:rPr>
+        <w:t>Tester:</w:t>
+      </w:r>
+      <w:r>
         <w:rPr>
           <w:rFonts w:ascii="Calibri Light" w:hAnsi="Calibri Light" w:cs="Calibri Light"/>
           <w:b/>
           <w:bCs/>
           <w:color w:val="000000" w:themeColor="text1"/>
         </w:rPr>
+        <w:t xml:space="preserve"> </w:t>
+      </w:r>
+      <w:r>
+        <w:rPr>
+          <w:rFonts w:ascii="Calibri Light" w:hAnsi="Calibri Light" w:cs="Calibri Light" w:hint="eastAsia"/>
+          <w:color w:val="000000" w:themeColor="text1"/>
+        </w:rPr>
+        <w:t>付博</w:t>
+      </w:r>
+    </w:p>
+    <w:p>
+      <w:pPr>
+        <w:spacing w:before="240" w:line="240" w:lineRule="auto"/>
+        <w:rPr>
+          <w:rFonts w:ascii="Calibri Light" w:hAnsi="Calibri Light" w:cs="Calibri Light"/>
+          <w:color w:val="000000" w:themeColor="text1"/>
+        </w:rPr>
       </w:pPr>
       <w:r>
         <w:rPr>
@@ -22597,28 +22715,33 @@
           <w:color w:val="000000" w:themeColor="text1"/>
         </w:rPr>
         <w:tab/>
-        <w:t>Tester:</w:t>
-      </w:r>
-    </w:p>
-    <w:p>
-      <w:pPr>
-        <w:spacing w:before="240" w:line="240" w:lineRule="auto"/>
+      </w:r>
+      <w:r>
         <w:rPr>
           <w:rFonts w:ascii="Calibri Light" w:hAnsi="Calibri Light" w:cs="Calibri Light"/>
           <w:b/>
           <w:bCs/>
+          <w:i/>
+          <w:iCs/>
           <w:color w:val="000000" w:themeColor="text1"/>
         </w:rPr>
-      </w:pPr>
-      <w:r>
-        <w:rPr>
-          <w:rFonts w:ascii="Calibri Light" w:hAnsi="Calibri Light" w:cs="Calibri Light"/>
-          <w:b/>
-          <w:bCs/>
+        <w:t>Report Writer</w:t>
+      </w:r>
+      <w:r>
+        <w:rPr>
+          <w:rFonts w:ascii="Calibri Light" w:hAnsi="Calibri Light" w:cs="Calibri Light"/>
+          <w:i/>
+          <w:iCs/>
           <w:color w:val="000000" w:themeColor="text1"/>
         </w:rPr>
-        <w:tab/>
-        <w:t>Report Writer:</w:t>
+        <w:t>:</w:t>
+      </w:r>
+      <w:r>
+        <w:rPr>
+          <w:rFonts w:ascii="Calibri Light" w:hAnsi="Calibri Light" w:cs="Calibri Light"/>
+          <w:color w:val="000000" w:themeColor="text1"/>
+        </w:rPr>
+        <w:t xml:space="preserve"> Anna Tang</w:t>
       </w:r>
     </w:p>
     <w:p>
@@ -26103,7 +26226,7 @@
 </file>
 
 <file path=customXml/itemProps1.xml><?xml version="1.0" encoding="utf-8"?>
-<ds:datastoreItem xmlns:ds="http://schemas.openxmlformats.org/officeDocument/2006/customXml" ds:itemID="{FE2EF001-0C90-470B-B790-675EC03BEE7E}">
+<ds:datastoreItem xmlns:ds="http://schemas.openxmlformats.org/officeDocument/2006/customXml" ds:itemID="{166F1703-B4A3-4559-B5A5-9BC9159EBA14}">
   <ds:schemaRefs>
     <ds:schemaRef ds:uri="http://schemas.openxmlformats.org/officeDocument/2006/bibliography"/>
   </ds:schemaRefs>

</xml_diff>